<commit_message>
Updated template to use Times New Roman (therefore our generated file as well)
</commit_message>
<xml_diff>
--- a/template.docx
+++ b/template.docx
@@ -14,182 +14,162 @@
         </w:pBdr>
         <w:spacing w:after="0" w:line="240" w:lineRule="auto"/>
         <w:rPr>
-          <w:rFonts w:ascii="Times New Roman" w:eastAsia="Times New Roman" w:hAnsi="Times New Roman" w:cs="Times New Roman"/>
-          <w:b/>
-          <w:color w:val="000000"/>
-          <w:sz w:val="24"/>
-          <w:szCs w:val="24"/>
-        </w:rPr>
-      </w:pPr>
-    </w:p>
-    <w:p>
-      <w:pPr>
-        <w:pBdr>
-          <w:top w:val="nil"/>
-          <w:left w:val="nil"/>
-          <w:bottom w:val="nil"/>
-          <w:right w:val="nil"/>
-          <w:between w:val="nil"/>
-        </w:pBdr>
-        <w:spacing w:after="0" w:line="240" w:lineRule="auto"/>
-        <w:rPr>
-          <w:rFonts w:ascii="Times New Roman" w:eastAsia="Times New Roman" w:hAnsi="Times New Roman" w:cs="Times New Roman"/>
-          <w:b/>
-          <w:color w:val="000000"/>
-          <w:sz w:val="24"/>
-          <w:szCs w:val="24"/>
-        </w:rPr>
-      </w:pPr>
-    </w:p>
-    <w:p>
-      <w:pPr>
-        <w:pBdr>
-          <w:top w:val="nil"/>
-          <w:left w:val="nil"/>
-          <w:bottom w:val="nil"/>
-          <w:right w:val="nil"/>
-          <w:between w:val="nil"/>
-        </w:pBdr>
-        <w:spacing w:after="0" w:line="240" w:lineRule="auto"/>
-        <w:rPr>
-          <w:rFonts w:ascii="Times New Roman" w:eastAsia="Times New Roman" w:hAnsi="Times New Roman" w:cs="Times New Roman"/>
-          <w:b/>
-          <w:color w:val="000000"/>
-          <w:sz w:val="24"/>
-          <w:szCs w:val="24"/>
-        </w:rPr>
-      </w:pPr>
-    </w:p>
-    <w:p>
-      <w:pPr>
-        <w:pBdr>
-          <w:top w:val="nil"/>
-          <w:left w:val="nil"/>
-          <w:bottom w:val="nil"/>
-          <w:right w:val="nil"/>
-          <w:between w:val="nil"/>
-        </w:pBdr>
-        <w:spacing w:after="0" w:line="240" w:lineRule="auto"/>
-        <w:rPr>
-          <w:rFonts w:ascii="Times New Roman" w:eastAsia="Times New Roman" w:hAnsi="Times New Roman" w:cs="Times New Roman"/>
-          <w:b/>
-          <w:color w:val="000000"/>
-          <w:sz w:val="24"/>
-          <w:szCs w:val="24"/>
-        </w:rPr>
-      </w:pPr>
-    </w:p>
-    <w:p>
-      <w:pPr>
-        <w:pBdr>
-          <w:top w:val="nil"/>
-          <w:left w:val="nil"/>
-          <w:bottom w:val="nil"/>
-          <w:right w:val="nil"/>
-          <w:between w:val="nil"/>
-        </w:pBdr>
-        <w:spacing w:after="0" w:line="240" w:lineRule="auto"/>
-        <w:rPr>
-          <w:rFonts w:ascii="Times New Roman" w:eastAsia="Times New Roman" w:hAnsi="Times New Roman" w:cs="Times New Roman"/>
-          <w:b/>
-          <w:color w:val="000000"/>
-          <w:sz w:val="24"/>
-          <w:szCs w:val="24"/>
-        </w:rPr>
-      </w:pPr>
-    </w:p>
-    <w:p>
-      <w:pPr>
-        <w:pBdr>
-          <w:top w:val="nil"/>
-          <w:left w:val="nil"/>
-          <w:bottom w:val="nil"/>
-          <w:right w:val="nil"/>
-          <w:between w:val="nil"/>
-        </w:pBdr>
-        <w:spacing w:after="0" w:line="240" w:lineRule="auto"/>
-        <w:rPr>
-          <w:rFonts w:ascii="Times New Roman" w:eastAsia="Times New Roman" w:hAnsi="Times New Roman" w:cs="Times New Roman"/>
-          <w:b/>
-          <w:color w:val="000000"/>
-          <w:sz w:val="24"/>
-          <w:szCs w:val="24"/>
-        </w:rPr>
-      </w:pPr>
-    </w:p>
-    <w:p>
-      <w:pPr>
-        <w:pBdr>
-          <w:top w:val="nil"/>
-          <w:left w:val="nil"/>
-          <w:bottom w:val="nil"/>
-          <w:right w:val="nil"/>
-          <w:between w:val="nil"/>
-        </w:pBdr>
-        <w:spacing w:after="0" w:line="240" w:lineRule="auto"/>
-        <w:rPr>
-          <w:rFonts w:ascii="Times New Roman" w:eastAsia="Times New Roman" w:hAnsi="Times New Roman" w:cs="Times New Roman"/>
-          <w:b/>
-          <w:color w:val="000000"/>
-          <w:sz w:val="24"/>
-          <w:szCs w:val="24"/>
-        </w:rPr>
-      </w:pPr>
-    </w:p>
-    <w:p>
-      <w:pPr>
-        <w:pBdr>
-          <w:top w:val="nil"/>
-          <w:left w:val="nil"/>
-          <w:bottom w:val="nil"/>
-          <w:right w:val="nil"/>
-          <w:between w:val="nil"/>
-        </w:pBdr>
-        <w:spacing w:after="0" w:line="240" w:lineRule="auto"/>
-        <w:rPr>
-          <w:rFonts w:ascii="Times New Roman" w:eastAsia="Times New Roman" w:hAnsi="Times New Roman" w:cs="Times New Roman"/>
-          <w:b/>
-          <w:color w:val="000000"/>
-          <w:sz w:val="24"/>
-          <w:szCs w:val="24"/>
-        </w:rPr>
-      </w:pPr>
-    </w:p>
-    <w:p>
-      <w:pPr>
-        <w:pBdr>
-          <w:top w:val="nil"/>
-          <w:left w:val="nil"/>
-          <w:bottom w:val="nil"/>
-          <w:right w:val="nil"/>
-          <w:between w:val="nil"/>
-        </w:pBdr>
-        <w:spacing w:after="0" w:line="240" w:lineRule="auto"/>
-        <w:rPr>
-          <w:rFonts w:ascii="Times New Roman" w:eastAsia="Times New Roman" w:hAnsi="Times New Roman" w:cs="Times New Roman"/>
-          <w:b/>
-          <w:color w:val="000000"/>
-          <w:sz w:val="24"/>
-          <w:szCs w:val="24"/>
-        </w:rPr>
-      </w:pPr>
-    </w:p>
-    <w:p>
-      <w:pPr>
-        <w:pBdr>
-          <w:top w:val="nil"/>
-          <w:left w:val="nil"/>
-          <w:bottom w:val="nil"/>
-          <w:right w:val="nil"/>
-          <w:between w:val="nil"/>
-        </w:pBdr>
-        <w:spacing w:after="0" w:line="240" w:lineRule="auto"/>
-        <w:rPr>
-          <w:rFonts w:ascii="Times New Roman" w:eastAsia="Times New Roman" w:hAnsi="Times New Roman" w:cs="Times New Roman"/>
-          <w:b/>
-          <w:color w:val="000000"/>
-          <w:sz w:val="24"/>
-          <w:szCs w:val="24"/>
+          <w:rFonts w:eastAsia="Times New Roman"/>
+          <w:b/>
+          <w:color w:val="000000"/>
+        </w:rPr>
+      </w:pPr>
+    </w:p>
+    <w:p>
+      <w:pPr>
+        <w:pBdr>
+          <w:top w:val="nil"/>
+          <w:left w:val="nil"/>
+          <w:bottom w:val="nil"/>
+          <w:right w:val="nil"/>
+          <w:between w:val="nil"/>
+        </w:pBdr>
+        <w:spacing w:after="0" w:line="240" w:lineRule="auto"/>
+        <w:rPr>
+          <w:rFonts w:eastAsia="Times New Roman"/>
+          <w:b/>
+          <w:color w:val="000000"/>
+        </w:rPr>
+      </w:pPr>
+    </w:p>
+    <w:p>
+      <w:pPr>
+        <w:pBdr>
+          <w:top w:val="nil"/>
+          <w:left w:val="nil"/>
+          <w:bottom w:val="nil"/>
+          <w:right w:val="nil"/>
+          <w:between w:val="nil"/>
+        </w:pBdr>
+        <w:spacing w:after="0" w:line="240" w:lineRule="auto"/>
+        <w:rPr>
+          <w:rFonts w:eastAsia="Times New Roman"/>
+          <w:b/>
+          <w:color w:val="000000"/>
+        </w:rPr>
+      </w:pPr>
+    </w:p>
+    <w:p>
+      <w:pPr>
+        <w:pBdr>
+          <w:top w:val="nil"/>
+          <w:left w:val="nil"/>
+          <w:bottom w:val="nil"/>
+          <w:right w:val="nil"/>
+          <w:between w:val="nil"/>
+        </w:pBdr>
+        <w:spacing w:after="0" w:line="240" w:lineRule="auto"/>
+        <w:rPr>
+          <w:rFonts w:eastAsia="Times New Roman"/>
+          <w:b/>
+          <w:color w:val="000000"/>
+        </w:rPr>
+      </w:pPr>
+    </w:p>
+    <w:p>
+      <w:pPr>
+        <w:pBdr>
+          <w:top w:val="nil"/>
+          <w:left w:val="nil"/>
+          <w:bottom w:val="nil"/>
+          <w:right w:val="nil"/>
+          <w:between w:val="nil"/>
+        </w:pBdr>
+        <w:spacing w:after="0" w:line="240" w:lineRule="auto"/>
+        <w:rPr>
+          <w:rFonts w:eastAsia="Times New Roman"/>
+          <w:b/>
+          <w:color w:val="000000"/>
+        </w:rPr>
+      </w:pPr>
+    </w:p>
+    <w:p>
+      <w:pPr>
+        <w:pBdr>
+          <w:top w:val="nil"/>
+          <w:left w:val="nil"/>
+          <w:bottom w:val="nil"/>
+          <w:right w:val="nil"/>
+          <w:between w:val="nil"/>
+        </w:pBdr>
+        <w:spacing w:after="0" w:line="240" w:lineRule="auto"/>
+        <w:rPr>
+          <w:rFonts w:eastAsia="Times New Roman"/>
+          <w:b/>
+          <w:color w:val="000000"/>
+        </w:rPr>
+      </w:pPr>
+    </w:p>
+    <w:p>
+      <w:pPr>
+        <w:pBdr>
+          <w:top w:val="nil"/>
+          <w:left w:val="nil"/>
+          <w:bottom w:val="nil"/>
+          <w:right w:val="nil"/>
+          <w:between w:val="nil"/>
+        </w:pBdr>
+        <w:spacing w:after="0" w:line="240" w:lineRule="auto"/>
+        <w:rPr>
+          <w:rFonts w:eastAsia="Times New Roman"/>
+          <w:b/>
+          <w:color w:val="000000"/>
+        </w:rPr>
+      </w:pPr>
+    </w:p>
+    <w:p>
+      <w:pPr>
+        <w:pBdr>
+          <w:top w:val="nil"/>
+          <w:left w:val="nil"/>
+          <w:bottom w:val="nil"/>
+          <w:right w:val="nil"/>
+          <w:between w:val="nil"/>
+        </w:pBdr>
+        <w:spacing w:after="0" w:line="240" w:lineRule="auto"/>
+        <w:rPr>
+          <w:rFonts w:eastAsia="Times New Roman"/>
+          <w:b/>
+          <w:color w:val="000000"/>
+        </w:rPr>
+      </w:pPr>
+    </w:p>
+    <w:p>
+      <w:pPr>
+        <w:pBdr>
+          <w:top w:val="nil"/>
+          <w:left w:val="nil"/>
+          <w:bottom w:val="nil"/>
+          <w:right w:val="nil"/>
+          <w:between w:val="nil"/>
+        </w:pBdr>
+        <w:spacing w:after="0" w:line="240" w:lineRule="auto"/>
+        <w:rPr>
+          <w:rFonts w:eastAsia="Times New Roman"/>
+          <w:b/>
+          <w:color w:val="000000"/>
+        </w:rPr>
+      </w:pPr>
+    </w:p>
+    <w:p>
+      <w:pPr>
+        <w:pBdr>
+          <w:top w:val="nil"/>
+          <w:left w:val="nil"/>
+          <w:bottom w:val="nil"/>
+          <w:right w:val="nil"/>
+          <w:between w:val="nil"/>
+        </w:pBdr>
+        <w:spacing w:after="0" w:line="240" w:lineRule="auto"/>
+        <w:rPr>
+          <w:rFonts w:eastAsia="Times New Roman"/>
+          <w:b/>
+          <w:color w:val="000000"/>
         </w:rPr>
       </w:pPr>
     </w:p>
@@ -205,7 +185,7 @@
         <w:spacing w:after="0" w:line="240" w:lineRule="auto"/>
         <w:jc w:val="center"/>
         <w:rPr>
-          <w:rFonts w:ascii="Times New Roman" w:eastAsia="Times New Roman" w:hAnsi="Times New Roman" w:cs="Times New Roman"/>
+          <w:rFonts w:eastAsia="Times New Roman"/>
           <w:b/>
           <w:sz w:val="48"/>
           <w:szCs w:val="48"/>
@@ -213,7 +193,7 @@
       </w:pPr>
       <w:r>
         <w:rPr>
-          <w:rFonts w:ascii="Times New Roman" w:eastAsia="Times New Roman" w:hAnsi="Times New Roman" w:cs="Times New Roman"/>
+          <w:rFonts w:eastAsia="Times New Roman"/>
           <w:b/>
           <w:color w:val="000000"/>
           <w:sz w:val="48"/>
@@ -234,7 +214,7 @@
         <w:spacing w:after="0" w:line="240" w:lineRule="auto"/>
         <w:jc w:val="center"/>
         <w:rPr>
-          <w:rFonts w:ascii="Times New Roman" w:eastAsia="Times New Roman" w:hAnsi="Times New Roman" w:cs="Times New Roman"/>
+          <w:rFonts w:eastAsia="Times New Roman"/>
           <w:b/>
           <w:sz w:val="48"/>
           <w:szCs w:val="48"/>
@@ -242,7 +222,7 @@
       </w:pPr>
       <w:r>
         <w:rPr>
-          <w:rFonts w:ascii="Times New Roman" w:eastAsia="Times New Roman" w:hAnsi="Times New Roman" w:cs="Times New Roman"/>
+          <w:rFonts w:eastAsia="Times New Roman"/>
           <w:b/>
           <w:sz w:val="48"/>
           <w:szCs w:val="48"/>
@@ -262,7 +242,7 @@
         <w:spacing w:after="0" w:line="240" w:lineRule="auto"/>
         <w:jc w:val="center"/>
         <w:rPr>
-          <w:rFonts w:ascii="Times New Roman" w:eastAsia="Times New Roman" w:hAnsi="Times New Roman" w:cs="Times New Roman"/>
+          <w:rFonts w:eastAsia="Times New Roman"/>
           <w:b/>
           <w:sz w:val="48"/>
           <w:szCs w:val="48"/>
@@ -270,7 +250,7 @@
       </w:pPr>
       <w:r>
         <w:rPr>
-          <w:rFonts w:ascii="Times New Roman" w:eastAsia="Times New Roman" w:hAnsi="Times New Roman" w:cs="Times New Roman"/>
+          <w:rFonts w:eastAsia="Times New Roman"/>
           <w:b/>
           <w:sz w:val="48"/>
           <w:szCs w:val="48"/>
@@ -289,11 +269,9 @@
         </w:pBdr>
         <w:spacing w:after="0" w:line="240" w:lineRule="auto"/>
         <w:rPr>
-          <w:rFonts w:ascii="Times New Roman" w:eastAsia="Times New Roman" w:hAnsi="Times New Roman" w:cs="Times New Roman"/>
-          <w:b/>
-          <w:color w:val="000000"/>
-          <w:sz w:val="24"/>
-          <w:szCs w:val="24"/>
+          <w:rFonts w:eastAsia="Times New Roman"/>
+          <w:b/>
+          <w:color w:val="000000"/>
         </w:rPr>
       </w:pPr>
       <w:r>
@@ -356,315 +334,281 @@
         </w:pBdr>
         <w:spacing w:after="0" w:line="240" w:lineRule="auto"/>
         <w:rPr>
-          <w:rFonts w:ascii="Times New Roman" w:eastAsia="Times New Roman" w:hAnsi="Times New Roman" w:cs="Times New Roman"/>
-          <w:b/>
-          <w:color w:val="000000"/>
-          <w:sz w:val="24"/>
-          <w:szCs w:val="24"/>
-        </w:rPr>
-      </w:pPr>
-    </w:p>
-    <w:p>
-      <w:pPr>
-        <w:pBdr>
-          <w:top w:val="nil"/>
-          <w:left w:val="nil"/>
-          <w:bottom w:val="nil"/>
-          <w:right w:val="nil"/>
-          <w:between w:val="nil"/>
-        </w:pBdr>
-        <w:spacing w:after="0" w:line="240" w:lineRule="auto"/>
-        <w:rPr>
-          <w:rFonts w:ascii="Times New Roman" w:eastAsia="Times New Roman" w:hAnsi="Times New Roman" w:cs="Times New Roman"/>
-          <w:b/>
-          <w:color w:val="000000"/>
-          <w:sz w:val="24"/>
-          <w:szCs w:val="24"/>
-        </w:rPr>
-      </w:pPr>
-    </w:p>
-    <w:p>
-      <w:pPr>
-        <w:pBdr>
-          <w:top w:val="nil"/>
-          <w:left w:val="nil"/>
-          <w:bottom w:val="nil"/>
-          <w:right w:val="nil"/>
-          <w:between w:val="nil"/>
-        </w:pBdr>
-        <w:spacing w:after="0" w:line="240" w:lineRule="auto"/>
-        <w:rPr>
-          <w:rFonts w:ascii="Times New Roman" w:eastAsia="Times New Roman" w:hAnsi="Times New Roman" w:cs="Times New Roman"/>
-          <w:b/>
-          <w:color w:val="000000"/>
-          <w:sz w:val="24"/>
-          <w:szCs w:val="24"/>
-        </w:rPr>
-      </w:pPr>
-    </w:p>
-    <w:p>
-      <w:pPr>
-        <w:pBdr>
-          <w:top w:val="nil"/>
-          <w:left w:val="nil"/>
-          <w:bottom w:val="nil"/>
-          <w:right w:val="nil"/>
-          <w:between w:val="nil"/>
-        </w:pBdr>
-        <w:spacing w:after="0" w:line="240" w:lineRule="auto"/>
-        <w:rPr>
-          <w:rFonts w:ascii="Times New Roman" w:eastAsia="Times New Roman" w:hAnsi="Times New Roman" w:cs="Times New Roman"/>
-          <w:b/>
-          <w:color w:val="000000"/>
-          <w:sz w:val="24"/>
-          <w:szCs w:val="24"/>
-        </w:rPr>
-      </w:pPr>
-    </w:p>
-    <w:p>
-      <w:pPr>
-        <w:pBdr>
-          <w:top w:val="nil"/>
-          <w:left w:val="nil"/>
-          <w:bottom w:val="nil"/>
-          <w:right w:val="nil"/>
-          <w:between w:val="nil"/>
-        </w:pBdr>
-        <w:spacing w:after="0" w:line="240" w:lineRule="auto"/>
-        <w:rPr>
-          <w:rFonts w:ascii="Times New Roman" w:eastAsia="Times New Roman" w:hAnsi="Times New Roman" w:cs="Times New Roman"/>
-          <w:b/>
-          <w:color w:val="000000"/>
-          <w:sz w:val="24"/>
-          <w:szCs w:val="24"/>
-        </w:rPr>
-      </w:pPr>
-    </w:p>
-    <w:p>
-      <w:pPr>
-        <w:pBdr>
-          <w:top w:val="nil"/>
-          <w:left w:val="nil"/>
-          <w:bottom w:val="nil"/>
-          <w:right w:val="nil"/>
-          <w:between w:val="nil"/>
-        </w:pBdr>
-        <w:spacing w:after="0" w:line="240" w:lineRule="auto"/>
-        <w:rPr>
-          <w:rFonts w:ascii="Times New Roman" w:eastAsia="Times New Roman" w:hAnsi="Times New Roman" w:cs="Times New Roman"/>
-          <w:b/>
-          <w:color w:val="000000"/>
-          <w:sz w:val="24"/>
-          <w:szCs w:val="24"/>
-        </w:rPr>
-      </w:pPr>
-    </w:p>
-    <w:p>
-      <w:pPr>
-        <w:pBdr>
-          <w:top w:val="nil"/>
-          <w:left w:val="nil"/>
-          <w:bottom w:val="nil"/>
-          <w:right w:val="nil"/>
-          <w:between w:val="nil"/>
-        </w:pBdr>
-        <w:spacing w:after="0" w:line="240" w:lineRule="auto"/>
-        <w:rPr>
-          <w:rFonts w:ascii="Times New Roman" w:eastAsia="Times New Roman" w:hAnsi="Times New Roman" w:cs="Times New Roman"/>
-          <w:b/>
-          <w:color w:val="000000"/>
-          <w:sz w:val="24"/>
-          <w:szCs w:val="24"/>
-        </w:rPr>
-      </w:pPr>
-    </w:p>
-    <w:p>
-      <w:pPr>
-        <w:pBdr>
-          <w:top w:val="nil"/>
-          <w:left w:val="nil"/>
-          <w:bottom w:val="nil"/>
-          <w:right w:val="nil"/>
-          <w:between w:val="nil"/>
-        </w:pBdr>
-        <w:spacing w:after="0" w:line="240" w:lineRule="auto"/>
-        <w:rPr>
-          <w:rFonts w:ascii="Times New Roman" w:eastAsia="Times New Roman" w:hAnsi="Times New Roman" w:cs="Times New Roman"/>
-          <w:b/>
-          <w:color w:val="000000"/>
-          <w:sz w:val="24"/>
-          <w:szCs w:val="24"/>
-        </w:rPr>
-      </w:pPr>
-    </w:p>
-    <w:p>
-      <w:pPr>
-        <w:pBdr>
-          <w:top w:val="nil"/>
-          <w:left w:val="nil"/>
-          <w:bottom w:val="nil"/>
-          <w:right w:val="nil"/>
-          <w:between w:val="nil"/>
-        </w:pBdr>
-        <w:spacing w:after="0" w:line="240" w:lineRule="auto"/>
-        <w:rPr>
-          <w:rFonts w:ascii="Times New Roman" w:eastAsia="Times New Roman" w:hAnsi="Times New Roman" w:cs="Times New Roman"/>
-          <w:b/>
-          <w:color w:val="000000"/>
-          <w:sz w:val="24"/>
-          <w:szCs w:val="24"/>
-        </w:rPr>
-      </w:pPr>
-    </w:p>
-    <w:p>
-      <w:pPr>
-        <w:pBdr>
-          <w:top w:val="nil"/>
-          <w:left w:val="nil"/>
-          <w:bottom w:val="nil"/>
-          <w:right w:val="nil"/>
-          <w:between w:val="nil"/>
-        </w:pBdr>
-        <w:spacing w:after="0" w:line="240" w:lineRule="auto"/>
-        <w:rPr>
-          <w:rFonts w:ascii="Times New Roman" w:eastAsia="Times New Roman" w:hAnsi="Times New Roman" w:cs="Times New Roman"/>
-          <w:b/>
-          <w:color w:val="000000"/>
-          <w:sz w:val="24"/>
-          <w:szCs w:val="24"/>
-        </w:rPr>
-      </w:pPr>
-    </w:p>
-    <w:p>
-      <w:pPr>
-        <w:pBdr>
-          <w:top w:val="nil"/>
-          <w:left w:val="nil"/>
-          <w:bottom w:val="nil"/>
-          <w:right w:val="nil"/>
-          <w:between w:val="nil"/>
-        </w:pBdr>
-        <w:spacing w:after="0" w:line="240" w:lineRule="auto"/>
-        <w:rPr>
-          <w:rFonts w:ascii="Times New Roman" w:eastAsia="Times New Roman" w:hAnsi="Times New Roman" w:cs="Times New Roman"/>
-          <w:b/>
-          <w:color w:val="000000"/>
-          <w:sz w:val="24"/>
-          <w:szCs w:val="24"/>
-        </w:rPr>
-      </w:pPr>
-    </w:p>
-    <w:p>
-      <w:pPr>
-        <w:pBdr>
-          <w:top w:val="nil"/>
-          <w:left w:val="nil"/>
-          <w:bottom w:val="nil"/>
-          <w:right w:val="nil"/>
-          <w:between w:val="nil"/>
-        </w:pBdr>
-        <w:spacing w:after="0" w:line="240" w:lineRule="auto"/>
-        <w:rPr>
-          <w:rFonts w:ascii="Times New Roman" w:eastAsia="Times New Roman" w:hAnsi="Times New Roman" w:cs="Times New Roman"/>
-          <w:b/>
-          <w:color w:val="000000"/>
-          <w:sz w:val="24"/>
-          <w:szCs w:val="24"/>
-        </w:rPr>
-      </w:pPr>
-    </w:p>
-    <w:p>
-      <w:pPr>
-        <w:pBdr>
-          <w:top w:val="nil"/>
-          <w:left w:val="nil"/>
-          <w:bottom w:val="nil"/>
-          <w:right w:val="nil"/>
-          <w:between w:val="nil"/>
-        </w:pBdr>
-        <w:spacing w:after="0" w:line="240" w:lineRule="auto"/>
-        <w:rPr>
-          <w:rFonts w:ascii="Times New Roman" w:eastAsia="Times New Roman" w:hAnsi="Times New Roman" w:cs="Times New Roman"/>
-          <w:b/>
-          <w:color w:val="000000"/>
-          <w:sz w:val="24"/>
-          <w:szCs w:val="24"/>
-        </w:rPr>
-      </w:pPr>
-    </w:p>
-    <w:p>
-      <w:pPr>
-        <w:pBdr>
-          <w:top w:val="nil"/>
-          <w:left w:val="nil"/>
-          <w:bottom w:val="nil"/>
-          <w:right w:val="nil"/>
-          <w:between w:val="nil"/>
-        </w:pBdr>
-        <w:spacing w:after="0" w:line="240" w:lineRule="auto"/>
-        <w:rPr>
-          <w:rFonts w:ascii="Times New Roman" w:eastAsia="Times New Roman" w:hAnsi="Times New Roman" w:cs="Times New Roman"/>
-          <w:b/>
-          <w:color w:val="000000"/>
-          <w:sz w:val="24"/>
-          <w:szCs w:val="24"/>
-        </w:rPr>
-      </w:pPr>
-    </w:p>
-    <w:p>
-      <w:pPr>
-        <w:pBdr>
-          <w:top w:val="nil"/>
-          <w:left w:val="nil"/>
-          <w:bottom w:val="nil"/>
-          <w:right w:val="nil"/>
-          <w:between w:val="nil"/>
-        </w:pBdr>
-        <w:spacing w:after="0" w:line="240" w:lineRule="auto"/>
-        <w:rPr>
-          <w:rFonts w:ascii="Times New Roman" w:eastAsia="Times New Roman" w:hAnsi="Times New Roman" w:cs="Times New Roman"/>
-          <w:b/>
-          <w:color w:val="000000"/>
-          <w:sz w:val="24"/>
-          <w:szCs w:val="24"/>
-        </w:rPr>
-      </w:pPr>
-    </w:p>
-    <w:p>
-      <w:pPr>
-        <w:pBdr>
-          <w:top w:val="nil"/>
-          <w:left w:val="nil"/>
-          <w:bottom w:val="nil"/>
-          <w:right w:val="nil"/>
-          <w:between w:val="nil"/>
-        </w:pBdr>
-        <w:spacing w:after="0" w:line="240" w:lineRule="auto"/>
-        <w:rPr>
-          <w:rFonts w:ascii="Times New Roman" w:eastAsia="Times New Roman" w:hAnsi="Times New Roman" w:cs="Times New Roman"/>
-          <w:b/>
-          <w:color w:val="000000"/>
-          <w:sz w:val="24"/>
-          <w:szCs w:val="24"/>
-        </w:rPr>
-      </w:pPr>
-    </w:p>
-    <w:p>
-      <w:pPr>
-        <w:pBdr>
-          <w:top w:val="nil"/>
-          <w:left w:val="nil"/>
-          <w:bottom w:val="nil"/>
-          <w:right w:val="nil"/>
-          <w:between w:val="nil"/>
-        </w:pBdr>
-        <w:spacing w:after="0" w:line="240" w:lineRule="auto"/>
-        <w:rPr>
-          <w:rFonts w:ascii="Times New Roman" w:eastAsia="Times New Roman" w:hAnsi="Times New Roman" w:cs="Times New Roman"/>
-          <w:b/>
-          <w:color w:val="000000"/>
-          <w:sz w:val="24"/>
-          <w:szCs w:val="24"/>
+          <w:rFonts w:eastAsia="Times New Roman"/>
+          <w:b/>
+          <w:color w:val="000000"/>
+        </w:rPr>
+      </w:pPr>
+    </w:p>
+    <w:p>
+      <w:pPr>
+        <w:pBdr>
+          <w:top w:val="nil"/>
+          <w:left w:val="nil"/>
+          <w:bottom w:val="nil"/>
+          <w:right w:val="nil"/>
+          <w:between w:val="nil"/>
+        </w:pBdr>
+        <w:spacing w:after="0" w:line="240" w:lineRule="auto"/>
+        <w:rPr>
+          <w:rFonts w:eastAsia="Times New Roman"/>
+          <w:b/>
+          <w:color w:val="000000"/>
+        </w:rPr>
+      </w:pPr>
+    </w:p>
+    <w:p>
+      <w:pPr>
+        <w:pBdr>
+          <w:top w:val="nil"/>
+          <w:left w:val="nil"/>
+          <w:bottom w:val="nil"/>
+          <w:right w:val="nil"/>
+          <w:between w:val="nil"/>
+        </w:pBdr>
+        <w:spacing w:after="0" w:line="240" w:lineRule="auto"/>
+        <w:rPr>
+          <w:rFonts w:eastAsia="Times New Roman"/>
+          <w:b/>
+          <w:color w:val="000000"/>
+        </w:rPr>
+      </w:pPr>
+    </w:p>
+    <w:p>
+      <w:pPr>
+        <w:pBdr>
+          <w:top w:val="nil"/>
+          <w:left w:val="nil"/>
+          <w:bottom w:val="nil"/>
+          <w:right w:val="nil"/>
+          <w:between w:val="nil"/>
+        </w:pBdr>
+        <w:spacing w:after="0" w:line="240" w:lineRule="auto"/>
+        <w:rPr>
+          <w:rFonts w:eastAsia="Times New Roman"/>
+          <w:b/>
+          <w:color w:val="000000"/>
+        </w:rPr>
+      </w:pPr>
+    </w:p>
+    <w:p>
+      <w:pPr>
+        <w:pBdr>
+          <w:top w:val="nil"/>
+          <w:left w:val="nil"/>
+          <w:bottom w:val="nil"/>
+          <w:right w:val="nil"/>
+          <w:between w:val="nil"/>
+        </w:pBdr>
+        <w:spacing w:after="0" w:line="240" w:lineRule="auto"/>
+        <w:rPr>
+          <w:rFonts w:eastAsia="Times New Roman"/>
+          <w:b/>
+          <w:color w:val="000000"/>
+        </w:rPr>
+      </w:pPr>
+    </w:p>
+    <w:p>
+      <w:pPr>
+        <w:pBdr>
+          <w:top w:val="nil"/>
+          <w:left w:val="nil"/>
+          <w:bottom w:val="nil"/>
+          <w:right w:val="nil"/>
+          <w:between w:val="nil"/>
+        </w:pBdr>
+        <w:spacing w:after="0" w:line="240" w:lineRule="auto"/>
+        <w:rPr>
+          <w:rFonts w:eastAsia="Times New Roman"/>
+          <w:b/>
+          <w:color w:val="000000"/>
+        </w:rPr>
+      </w:pPr>
+    </w:p>
+    <w:p>
+      <w:pPr>
+        <w:pBdr>
+          <w:top w:val="nil"/>
+          <w:left w:val="nil"/>
+          <w:bottom w:val="nil"/>
+          <w:right w:val="nil"/>
+          <w:between w:val="nil"/>
+        </w:pBdr>
+        <w:spacing w:after="0" w:line="240" w:lineRule="auto"/>
+        <w:rPr>
+          <w:rFonts w:eastAsia="Times New Roman"/>
+          <w:b/>
+          <w:color w:val="000000"/>
+        </w:rPr>
+      </w:pPr>
+    </w:p>
+    <w:p>
+      <w:pPr>
+        <w:pBdr>
+          <w:top w:val="nil"/>
+          <w:left w:val="nil"/>
+          <w:bottom w:val="nil"/>
+          <w:right w:val="nil"/>
+          <w:between w:val="nil"/>
+        </w:pBdr>
+        <w:spacing w:after="0" w:line="240" w:lineRule="auto"/>
+        <w:rPr>
+          <w:rFonts w:eastAsia="Times New Roman"/>
+          <w:b/>
+          <w:color w:val="000000"/>
+        </w:rPr>
+      </w:pPr>
+    </w:p>
+    <w:p>
+      <w:pPr>
+        <w:pBdr>
+          <w:top w:val="nil"/>
+          <w:left w:val="nil"/>
+          <w:bottom w:val="nil"/>
+          <w:right w:val="nil"/>
+          <w:between w:val="nil"/>
+        </w:pBdr>
+        <w:spacing w:after="0" w:line="240" w:lineRule="auto"/>
+        <w:rPr>
+          <w:rFonts w:eastAsia="Times New Roman"/>
+          <w:b/>
+          <w:color w:val="000000"/>
+        </w:rPr>
+      </w:pPr>
+    </w:p>
+    <w:p>
+      <w:pPr>
+        <w:pBdr>
+          <w:top w:val="nil"/>
+          <w:left w:val="nil"/>
+          <w:bottom w:val="nil"/>
+          <w:right w:val="nil"/>
+          <w:between w:val="nil"/>
+        </w:pBdr>
+        <w:spacing w:after="0" w:line="240" w:lineRule="auto"/>
+        <w:rPr>
+          <w:rFonts w:eastAsia="Times New Roman"/>
+          <w:b/>
+          <w:color w:val="000000"/>
+        </w:rPr>
+      </w:pPr>
+    </w:p>
+    <w:p>
+      <w:pPr>
+        <w:pBdr>
+          <w:top w:val="nil"/>
+          <w:left w:val="nil"/>
+          <w:bottom w:val="nil"/>
+          <w:right w:val="nil"/>
+          <w:between w:val="nil"/>
+        </w:pBdr>
+        <w:spacing w:after="0" w:line="240" w:lineRule="auto"/>
+        <w:rPr>
+          <w:rFonts w:eastAsia="Times New Roman"/>
+          <w:b/>
+          <w:color w:val="000000"/>
+        </w:rPr>
+      </w:pPr>
+    </w:p>
+    <w:p>
+      <w:pPr>
+        <w:pBdr>
+          <w:top w:val="nil"/>
+          <w:left w:val="nil"/>
+          <w:bottom w:val="nil"/>
+          <w:right w:val="nil"/>
+          <w:between w:val="nil"/>
+        </w:pBdr>
+        <w:spacing w:after="0" w:line="240" w:lineRule="auto"/>
+        <w:rPr>
+          <w:rFonts w:eastAsia="Times New Roman"/>
+          <w:b/>
+          <w:color w:val="000000"/>
+        </w:rPr>
+      </w:pPr>
+    </w:p>
+    <w:p>
+      <w:pPr>
+        <w:pBdr>
+          <w:top w:val="nil"/>
+          <w:left w:val="nil"/>
+          <w:bottom w:val="nil"/>
+          <w:right w:val="nil"/>
+          <w:between w:val="nil"/>
+        </w:pBdr>
+        <w:spacing w:after="0" w:line="240" w:lineRule="auto"/>
+        <w:rPr>
+          <w:rFonts w:eastAsia="Times New Roman"/>
+          <w:b/>
+          <w:color w:val="000000"/>
+        </w:rPr>
+      </w:pPr>
+    </w:p>
+    <w:p>
+      <w:pPr>
+        <w:pBdr>
+          <w:top w:val="nil"/>
+          <w:left w:val="nil"/>
+          <w:bottom w:val="nil"/>
+          <w:right w:val="nil"/>
+          <w:between w:val="nil"/>
+        </w:pBdr>
+        <w:spacing w:after="0" w:line="240" w:lineRule="auto"/>
+        <w:rPr>
+          <w:rFonts w:eastAsia="Times New Roman"/>
+          <w:b/>
+          <w:color w:val="000000"/>
+        </w:rPr>
+      </w:pPr>
+    </w:p>
+    <w:p>
+      <w:pPr>
+        <w:pBdr>
+          <w:top w:val="nil"/>
+          <w:left w:val="nil"/>
+          <w:bottom w:val="nil"/>
+          <w:right w:val="nil"/>
+          <w:between w:val="nil"/>
+        </w:pBdr>
+        <w:spacing w:after="0" w:line="240" w:lineRule="auto"/>
+        <w:rPr>
+          <w:rFonts w:eastAsia="Times New Roman"/>
+          <w:b/>
+          <w:color w:val="000000"/>
+        </w:rPr>
+      </w:pPr>
+    </w:p>
+    <w:p>
+      <w:pPr>
+        <w:pBdr>
+          <w:top w:val="nil"/>
+          <w:left w:val="nil"/>
+          <w:bottom w:val="nil"/>
+          <w:right w:val="nil"/>
+          <w:between w:val="nil"/>
+        </w:pBdr>
+        <w:spacing w:after="0" w:line="240" w:lineRule="auto"/>
+        <w:rPr>
+          <w:rFonts w:eastAsia="Times New Roman"/>
+          <w:b/>
+          <w:color w:val="000000"/>
+        </w:rPr>
+      </w:pPr>
+    </w:p>
+    <w:p>
+      <w:pPr>
+        <w:pBdr>
+          <w:top w:val="nil"/>
+          <w:left w:val="nil"/>
+          <w:bottom w:val="nil"/>
+          <w:right w:val="nil"/>
+          <w:between w:val="nil"/>
+        </w:pBdr>
+        <w:spacing w:after="0" w:line="240" w:lineRule="auto"/>
+        <w:rPr>
+          <w:rFonts w:eastAsia="Times New Roman"/>
+          <w:b/>
+          <w:color w:val="000000"/>
         </w:rPr>
       </w:pPr>
     </w:p>
@@ -680,26 +624,37 @@
         <w:spacing w:after="0" w:line="240" w:lineRule="auto"/>
         <w:jc w:val="center"/>
         <w:rPr>
-          <w:rFonts w:ascii="Times New Roman" w:eastAsia="Times New Roman" w:hAnsi="Times New Roman" w:cs="Times New Roman"/>
+          <w:rFonts w:eastAsia="Times New Roman"/>
           <w:b/>
           <w:color w:val="000000"/>
           <w:sz w:val="48"/>
           <w:szCs w:val="48"/>
         </w:rPr>
       </w:pPr>
+      <w:bookmarkStart w:id="0" w:name="day"/>
+      <w:bookmarkEnd w:id="0"/>
       <w:r>
         <w:rPr>
-          <w:rFonts w:ascii="Times New Roman" w:eastAsia="Times New Roman" w:hAnsi="Times New Roman" w:cs="Times New Roman"/>
+          <w:rFonts w:eastAsia="Times New Roman"/>
           <w:b/>
           <w:sz w:val="48"/>
           <w:szCs w:val="48"/>
         </w:rPr>
-        <w:t>SUNDAY, APRIL 12</w:t>
+        <w:t>SATURDAY</w:t>
+      </w:r>
+      <w:r>
+        <w:rPr>
+          <w:rFonts w:eastAsia="Times New Roman"/>
+          <w:b/>
+          <w:sz w:val="48"/>
+          <w:szCs w:val="48"/>
+        </w:rPr>
+        <w:t>, APRIL 12</w:t>
       </w:r>
       <w:proofErr w:type="gramStart"/>
       <w:r>
         <w:rPr>
-          <w:rFonts w:ascii="Times New Roman" w:eastAsia="Times New Roman" w:hAnsi="Times New Roman" w:cs="Times New Roman"/>
+          <w:rFonts w:eastAsia="Times New Roman"/>
           <w:b/>
           <w:sz w:val="48"/>
           <w:szCs w:val="48"/>
@@ -709,7 +664,7 @@
       <w:proofErr w:type="gramEnd"/>
       <w:r>
         <w:rPr>
-          <w:rFonts w:ascii="Times New Roman" w:eastAsia="Times New Roman" w:hAnsi="Times New Roman" w:cs="Times New Roman"/>
+          <w:rFonts w:eastAsia="Times New Roman"/>
           <w:b/>
           <w:sz w:val="48"/>
           <w:szCs w:val="48"/>
@@ -729,7 +684,7 @@
         <w:spacing w:after="0" w:line="240" w:lineRule="auto"/>
         <w:jc w:val="center"/>
         <w:rPr>
-          <w:rFonts w:ascii="Times New Roman" w:eastAsia="Times New Roman" w:hAnsi="Times New Roman" w:cs="Times New Roman"/>
+          <w:rFonts w:eastAsia="Times New Roman"/>
           <w:b/>
           <w:color w:val="000000"/>
           <w:sz w:val="48"/>
@@ -749,7 +704,7 @@
         <w:spacing w:after="0" w:line="240" w:lineRule="auto"/>
         <w:jc w:val="center"/>
         <w:rPr>
-          <w:rFonts w:ascii="Times New Roman" w:eastAsia="Times New Roman" w:hAnsi="Times New Roman" w:cs="Times New Roman"/>
+          <w:rFonts w:eastAsia="Times New Roman"/>
           <w:b/>
           <w:color w:val="000000"/>
           <w:sz w:val="48"/>
@@ -769,7 +724,7 @@
         <w:spacing w:after="0" w:line="240" w:lineRule="auto"/>
         <w:jc w:val="center"/>
         <w:rPr>
-          <w:rFonts w:ascii="Times New Roman" w:eastAsia="Times New Roman" w:hAnsi="Times New Roman" w:cs="Times New Roman"/>
+          <w:rFonts w:eastAsia="Times New Roman"/>
           <w:b/>
           <w:color w:val="000000"/>
           <w:sz w:val="48"/>
@@ -788,47 +743,41 @@
         </w:pBdr>
         <w:spacing w:after="0" w:line="240" w:lineRule="auto"/>
         <w:rPr>
-          <w:rFonts w:ascii="Times New Roman" w:eastAsia="Times New Roman" w:hAnsi="Times New Roman" w:cs="Times New Roman"/>
-          <w:b/>
-          <w:color w:val="000000"/>
-          <w:sz w:val="24"/>
-          <w:szCs w:val="24"/>
-        </w:rPr>
-      </w:pPr>
-    </w:p>
-    <w:p>
-      <w:pPr>
-        <w:pBdr>
-          <w:top w:val="nil"/>
-          <w:left w:val="nil"/>
-          <w:bottom w:val="nil"/>
-          <w:right w:val="nil"/>
-          <w:between w:val="nil"/>
-        </w:pBdr>
-        <w:spacing w:after="0" w:line="240" w:lineRule="auto"/>
-        <w:rPr>
-          <w:rFonts w:ascii="Times New Roman" w:eastAsia="Times New Roman" w:hAnsi="Times New Roman" w:cs="Times New Roman"/>
-          <w:b/>
-          <w:sz w:val="24"/>
-          <w:szCs w:val="24"/>
-        </w:rPr>
-      </w:pPr>
-    </w:p>
-    <w:p>
-      <w:pPr>
-        <w:pBdr>
-          <w:top w:val="nil"/>
-          <w:left w:val="nil"/>
-          <w:bottom w:val="nil"/>
-          <w:right w:val="nil"/>
-          <w:between w:val="nil"/>
-        </w:pBdr>
-        <w:spacing w:after="0" w:line="240" w:lineRule="auto"/>
-        <w:rPr>
-          <w:rFonts w:ascii="Times New Roman" w:eastAsia="Times New Roman" w:hAnsi="Times New Roman" w:cs="Times New Roman"/>
-          <w:b/>
-          <w:sz w:val="24"/>
-          <w:szCs w:val="24"/>
+          <w:rFonts w:eastAsia="Times New Roman"/>
+          <w:b/>
+          <w:color w:val="000000"/>
+        </w:rPr>
+      </w:pPr>
+    </w:p>
+    <w:p>
+      <w:pPr>
+        <w:pBdr>
+          <w:top w:val="nil"/>
+          <w:left w:val="nil"/>
+          <w:bottom w:val="nil"/>
+          <w:right w:val="nil"/>
+          <w:between w:val="nil"/>
+        </w:pBdr>
+        <w:spacing w:after="0" w:line="240" w:lineRule="auto"/>
+        <w:rPr>
+          <w:rFonts w:eastAsia="Times New Roman"/>
+          <w:b/>
+        </w:rPr>
+      </w:pPr>
+    </w:p>
+    <w:p>
+      <w:pPr>
+        <w:pBdr>
+          <w:top w:val="nil"/>
+          <w:left w:val="nil"/>
+          <w:bottom w:val="nil"/>
+          <w:right w:val="nil"/>
+          <w:between w:val="nil"/>
+        </w:pBdr>
+        <w:spacing w:after="0" w:line="240" w:lineRule="auto"/>
+        <w:rPr>
+          <w:rFonts w:eastAsia="Times New Roman"/>
+          <w:b/>
         </w:rPr>
       </w:pPr>
     </w:p>
@@ -847,9 +796,7 @@
         </w:tabs>
         <w:spacing w:after="0" w:line="240" w:lineRule="auto"/>
         <w:rPr>
-          <w:rFonts w:ascii="Times New Roman" w:eastAsia="Times New Roman" w:hAnsi="Times New Roman" w:cs="Times New Roman"/>
-          <w:sz w:val="24"/>
-          <w:szCs w:val="24"/>
+          <w:rFonts w:eastAsia="Times New Roman"/>
         </w:rPr>
       </w:pPr>
     </w:p>
@@ -861,13 +808,11 @@
         </w:tabs>
         <w:spacing w:after="0" w:line="276" w:lineRule="auto"/>
         <w:rPr>
-          <w:rFonts w:ascii="Times New Roman" w:eastAsia="Times New Roman" w:hAnsi="Times New Roman" w:cs="Times New Roman"/>
-          <w:sz w:val="24"/>
-          <w:szCs w:val="24"/>
-        </w:rPr>
-      </w:pPr>
-      <w:bookmarkStart w:id="0" w:name="start"/>
-      <w:bookmarkEnd w:id="0"/>
+          <w:rFonts w:eastAsia="Times New Roman"/>
+        </w:rPr>
+      </w:pPr>
+      <w:bookmarkStart w:id="1" w:name="start"/>
+      <w:bookmarkEnd w:id="1"/>
     </w:p>
     <w:p>
       <w:pPr>
@@ -877,9 +822,7 @@
         </w:tabs>
         <w:spacing w:after="0" w:line="276" w:lineRule="auto"/>
         <w:rPr>
-          <w:rFonts w:ascii="Times New Roman" w:eastAsia="Times New Roman" w:hAnsi="Times New Roman" w:cs="Times New Roman"/>
-          <w:sz w:val="24"/>
-          <w:szCs w:val="24"/>
+          <w:rFonts w:eastAsia="Times New Roman"/>
         </w:rPr>
       </w:pPr>
     </w:p>
@@ -890,12 +833,13 @@
         </w:tabs>
         <w:spacing w:after="0" w:line="240" w:lineRule="auto"/>
         <w:ind w:left="1440" w:hanging="1350"/>
+        <w:rPr>
+          <w:b/>
+        </w:rPr>
       </w:pPr>
       <w:r>
         <w:rPr>
           <w:b/>
-          <w:sz w:val="24"/>
-          <w:szCs w:val="24"/>
         </w:rPr>
         <w:t>*****************************END OF REPORT*******************************</w:t>
       </w:r>
@@ -980,55 +924,43 @@
     <w:pPr>
       <w:spacing w:after="0" w:line="240" w:lineRule="auto"/>
       <w:rPr>
-        <w:rFonts w:ascii="Times New Roman" w:eastAsia="Times New Roman" w:hAnsi="Times New Roman" w:cs="Times New Roman"/>
+        <w:rFonts w:eastAsia="Times New Roman"/>
         <w:b/>
-        <w:sz w:val="24"/>
-        <w:szCs w:val="24"/>
       </w:rPr>
     </w:pPr>
     <w:r>
       <w:rPr>
-        <w:rFonts w:ascii="Times New Roman" w:eastAsia="Times New Roman" w:hAnsi="Times New Roman" w:cs="Times New Roman"/>
+        <w:rFonts w:eastAsia="Times New Roman"/>
         <w:b/>
-        <w:sz w:val="24"/>
-        <w:szCs w:val="24"/>
       </w:rPr>
       <w:t>RE: PORTLAND CENTER/LINC</w:t>
     </w:r>
     <w:r>
       <w:rPr>
-        <w:rFonts w:ascii="Times New Roman" w:eastAsia="Times New Roman" w:hAnsi="Times New Roman" w:cs="Times New Roman"/>
+        <w:rFonts w:eastAsia="Times New Roman"/>
         <w:b/>
-        <w:sz w:val="24"/>
-        <w:szCs w:val="24"/>
       </w:rPr>
       <w:tab/>
     </w:r>
     <w:r>
       <w:rPr>
-        <w:rFonts w:ascii="Times New Roman" w:eastAsia="Times New Roman" w:hAnsi="Times New Roman" w:cs="Times New Roman"/>
+        <w:rFonts w:eastAsia="Times New Roman"/>
         <w:b/>
-        <w:sz w:val="24"/>
-        <w:szCs w:val="24"/>
       </w:rPr>
       <w:tab/>
     </w:r>
     <w:r>
       <w:rPr>
-        <w:rFonts w:ascii="Times New Roman" w:eastAsia="Times New Roman" w:hAnsi="Times New Roman" w:cs="Times New Roman"/>
+        <w:rFonts w:eastAsia="Times New Roman"/>
         <w:b/>
-        <w:sz w:val="24"/>
-        <w:szCs w:val="24"/>
       </w:rPr>
       <w:tab/>
       <w:t xml:space="preserve">               </w:t>
     </w:r>
     <w:r>
       <w:rPr>
-        <w:rFonts w:ascii="Times New Roman" w:eastAsia="Times New Roman" w:hAnsi="Times New Roman" w:cs="Times New Roman"/>
+        <w:rFonts w:eastAsia="Times New Roman"/>
         <w:b/>
-        <w:sz w:val="24"/>
-        <w:szCs w:val="24"/>
       </w:rPr>
       <w:tab/>
       <w:t>PORTLAND PROJECT</w:t>
@@ -1040,56 +972,58 @@
     </w:pPr>
     <w:r>
       <w:rPr>
-        <w:rFonts w:ascii="Times New Roman" w:eastAsia="Times New Roman" w:hAnsi="Times New Roman" w:cs="Times New Roman"/>
+        <w:rFonts w:eastAsia="Times New Roman"/>
         <w:b/>
-        <w:sz w:val="24"/>
-        <w:szCs w:val="24"/>
       </w:rPr>
-      <w:t xml:space="preserve">SUNDAY, APRIL 12th, 2020      </w:t>
+      <w:t>SATURDA</w:t>
     </w:r>
     <w:r>
       <w:rPr>
-        <w:rFonts w:ascii="Times New Roman" w:eastAsia="Times New Roman" w:hAnsi="Times New Roman" w:cs="Times New Roman"/>
+        <w:rFonts w:eastAsia="Times New Roman"/>
         <w:b/>
-        <w:sz w:val="24"/>
-        <w:szCs w:val="24"/>
+      </w:rPr>
+      <w:t>Y</w:t>
+    </w:r>
+    <w:r>
+      <w:rPr>
+        <w:rFonts w:eastAsia="Times New Roman"/>
+        <w:b/>
+      </w:rPr>
+      <w:t xml:space="preserve">, APRIL 12th, 2020      </w:t>
+    </w:r>
+    <w:r>
+      <w:rPr>
+        <w:rFonts w:eastAsia="Times New Roman"/>
+        <w:b/>
       </w:rPr>
       <w:tab/>
       <w:t xml:space="preserve"> </w:t>
     </w:r>
     <w:r>
       <w:rPr>
-        <w:rFonts w:ascii="Times New Roman" w:eastAsia="Times New Roman" w:hAnsi="Times New Roman" w:cs="Times New Roman"/>
+        <w:rFonts w:eastAsia="Times New Roman"/>
         <w:b/>
-        <w:sz w:val="24"/>
-        <w:szCs w:val="24"/>
       </w:rPr>
       <w:tab/>
     </w:r>
     <w:r>
       <w:rPr>
-        <w:rFonts w:ascii="Times New Roman" w:eastAsia="Times New Roman" w:hAnsi="Times New Roman" w:cs="Times New Roman"/>
+        <w:rFonts w:eastAsia="Times New Roman"/>
         <w:b/>
-        <w:sz w:val="24"/>
-        <w:szCs w:val="24"/>
       </w:rPr>
       <w:tab/>
     </w:r>
     <w:r>
       <w:rPr>
-        <w:rFonts w:ascii="Times New Roman" w:eastAsia="Times New Roman" w:hAnsi="Times New Roman" w:cs="Times New Roman"/>
+        <w:rFonts w:eastAsia="Times New Roman"/>
         <w:b/>
-        <w:sz w:val="24"/>
-        <w:szCs w:val="24"/>
       </w:rPr>
       <w:tab/>
     </w:r>
     <w:r>
       <w:rPr>
-        <w:rFonts w:ascii="Times New Roman" w:eastAsia="Times New Roman" w:hAnsi="Times New Roman" w:cs="Times New Roman"/>
+        <w:rFonts w:eastAsia="Times New Roman"/>
         <w:b/>
-        <w:sz w:val="24"/>
-        <w:szCs w:val="24"/>
       </w:rPr>
       <w:tab/>
       <w:t>J. IRWIN #75253</w:t>
@@ -1103,9 +1037,9 @@
   <w:docDefaults>
     <w:rPrDefault>
       <w:rPr>
-        <w:rFonts w:ascii="Calibri" w:eastAsia="Calibri" w:hAnsi="Calibri" w:cs="Calibri"/>
-        <w:sz w:val="22"/>
-        <w:szCs w:val="22"/>
+        <w:rFonts w:ascii="Times New Roman" w:eastAsia="Calibri" w:hAnsi="Times New Roman" w:cs="Times New Roman"/>
+        <w:sz w:val="24"/>
+        <w:szCs w:val="24"/>
         <w:lang w:val="en-US" w:eastAsia="en-US" w:bidi="ar-SA"/>
       </w:rPr>
     </w:rPrDefault>
@@ -1572,8 +1506,6 @@
     </w:pPr>
     <w:rPr>
       <w:b/>
-      <w:sz w:val="24"/>
-      <w:szCs w:val="24"/>
     </w:rPr>
   </w:style>
   <w:style w:type="paragraph" w:styleId="Heading5">

</xml_diff>

<commit_message>
updated default on docx file to have hangin indent
</commit_message>
<xml_diff>
--- a/template.docx
+++ b/template.docx
@@ -12,177 +12,177 @@
           <w:right w:val="nil"/>
           <w:between w:val="nil"/>
         </w:pBdr>
-        <w:spacing w:after="0" w:line="240" w:lineRule="auto"/>
-        <w:rPr>
-          <w:rFonts w:eastAsia="Times New Roman"/>
-          <w:b/>
-          <w:color w:val="000000"/>
-        </w:rPr>
-      </w:pPr>
-    </w:p>
-    <w:p>
-      <w:pPr>
-        <w:pBdr>
-          <w:top w:val="nil"/>
-          <w:left w:val="nil"/>
-          <w:bottom w:val="nil"/>
-          <w:right w:val="nil"/>
-          <w:between w:val="nil"/>
-        </w:pBdr>
-        <w:spacing w:after="0" w:line="240" w:lineRule="auto"/>
-        <w:rPr>
-          <w:rFonts w:eastAsia="Times New Roman"/>
-          <w:b/>
-          <w:color w:val="000000"/>
-        </w:rPr>
-      </w:pPr>
-    </w:p>
-    <w:p>
-      <w:pPr>
-        <w:pBdr>
-          <w:top w:val="nil"/>
-          <w:left w:val="nil"/>
-          <w:bottom w:val="nil"/>
-          <w:right w:val="nil"/>
-          <w:between w:val="nil"/>
-        </w:pBdr>
-        <w:spacing w:after="0" w:line="240" w:lineRule="auto"/>
-        <w:rPr>
-          <w:rFonts w:eastAsia="Times New Roman"/>
-          <w:b/>
-          <w:color w:val="000000"/>
-        </w:rPr>
-      </w:pPr>
-    </w:p>
-    <w:p>
-      <w:pPr>
-        <w:pBdr>
-          <w:top w:val="nil"/>
-          <w:left w:val="nil"/>
-          <w:bottom w:val="nil"/>
-          <w:right w:val="nil"/>
-          <w:between w:val="nil"/>
-        </w:pBdr>
-        <w:spacing w:after="0" w:line="240" w:lineRule="auto"/>
-        <w:rPr>
-          <w:rFonts w:eastAsia="Times New Roman"/>
-          <w:b/>
-          <w:color w:val="000000"/>
-        </w:rPr>
-      </w:pPr>
-    </w:p>
-    <w:p>
-      <w:pPr>
-        <w:pBdr>
-          <w:top w:val="nil"/>
-          <w:left w:val="nil"/>
-          <w:bottom w:val="nil"/>
-          <w:right w:val="nil"/>
-          <w:between w:val="nil"/>
-        </w:pBdr>
-        <w:spacing w:after="0" w:line="240" w:lineRule="auto"/>
-        <w:rPr>
-          <w:rFonts w:eastAsia="Times New Roman"/>
-          <w:b/>
-          <w:color w:val="000000"/>
-        </w:rPr>
-      </w:pPr>
-    </w:p>
-    <w:p>
-      <w:pPr>
-        <w:pBdr>
-          <w:top w:val="nil"/>
-          <w:left w:val="nil"/>
-          <w:bottom w:val="nil"/>
-          <w:right w:val="nil"/>
-          <w:between w:val="nil"/>
-        </w:pBdr>
-        <w:spacing w:after="0" w:line="240" w:lineRule="auto"/>
-        <w:rPr>
-          <w:rFonts w:eastAsia="Times New Roman"/>
-          <w:b/>
-          <w:color w:val="000000"/>
-        </w:rPr>
-      </w:pPr>
-    </w:p>
-    <w:p>
-      <w:pPr>
-        <w:pBdr>
-          <w:top w:val="nil"/>
-          <w:left w:val="nil"/>
-          <w:bottom w:val="nil"/>
-          <w:right w:val="nil"/>
-          <w:between w:val="nil"/>
-        </w:pBdr>
-        <w:spacing w:after="0" w:line="240" w:lineRule="auto"/>
-        <w:rPr>
-          <w:rFonts w:eastAsia="Times New Roman"/>
-          <w:b/>
-          <w:color w:val="000000"/>
-        </w:rPr>
-      </w:pPr>
-    </w:p>
-    <w:p>
-      <w:pPr>
-        <w:pBdr>
-          <w:top w:val="nil"/>
-          <w:left w:val="nil"/>
-          <w:bottom w:val="nil"/>
-          <w:right w:val="nil"/>
-          <w:between w:val="nil"/>
-        </w:pBdr>
-        <w:spacing w:after="0" w:line="240" w:lineRule="auto"/>
-        <w:rPr>
-          <w:rFonts w:eastAsia="Times New Roman"/>
-          <w:b/>
-          <w:color w:val="000000"/>
-        </w:rPr>
-      </w:pPr>
-    </w:p>
-    <w:p>
-      <w:pPr>
-        <w:pBdr>
-          <w:top w:val="nil"/>
-          <w:left w:val="nil"/>
-          <w:bottom w:val="nil"/>
-          <w:right w:val="nil"/>
-          <w:between w:val="nil"/>
-        </w:pBdr>
-        <w:spacing w:after="0" w:line="240" w:lineRule="auto"/>
-        <w:rPr>
-          <w:rFonts w:eastAsia="Times New Roman"/>
-          <w:b/>
-          <w:color w:val="000000"/>
-        </w:rPr>
-      </w:pPr>
-    </w:p>
-    <w:p>
-      <w:pPr>
-        <w:pBdr>
-          <w:top w:val="nil"/>
-          <w:left w:val="nil"/>
-          <w:bottom w:val="nil"/>
-          <w:right w:val="nil"/>
-          <w:between w:val="nil"/>
-        </w:pBdr>
-        <w:spacing w:after="0" w:line="240" w:lineRule="auto"/>
-        <w:rPr>
-          <w:rFonts w:eastAsia="Times New Roman"/>
-          <w:b/>
-          <w:color w:val="000000"/>
-        </w:rPr>
-      </w:pPr>
-    </w:p>
-    <w:p>
-      <w:pPr>
-        <w:pBdr>
-          <w:top w:val="nil"/>
-          <w:left w:val="nil"/>
-          <w:bottom w:val="nil"/>
-          <w:right w:val="nil"/>
-          <w:between w:val="nil"/>
-        </w:pBdr>
-        <w:spacing w:after="0" w:line="240" w:lineRule="auto"/>
+        <w:spacing w:line="240" w:lineRule="auto"/>
+        <w:rPr>
+          <w:rFonts w:eastAsia="Times New Roman"/>
+          <w:b/>
+          <w:color w:val="000000"/>
+        </w:rPr>
+      </w:pPr>
+    </w:p>
+    <w:p>
+      <w:pPr>
+        <w:pBdr>
+          <w:top w:val="nil"/>
+          <w:left w:val="nil"/>
+          <w:bottom w:val="nil"/>
+          <w:right w:val="nil"/>
+          <w:between w:val="nil"/>
+        </w:pBdr>
+        <w:spacing w:line="240" w:lineRule="auto"/>
+        <w:rPr>
+          <w:rFonts w:eastAsia="Times New Roman"/>
+          <w:b/>
+          <w:color w:val="000000"/>
+        </w:rPr>
+      </w:pPr>
+    </w:p>
+    <w:p>
+      <w:pPr>
+        <w:pBdr>
+          <w:top w:val="nil"/>
+          <w:left w:val="nil"/>
+          <w:bottom w:val="nil"/>
+          <w:right w:val="nil"/>
+          <w:between w:val="nil"/>
+        </w:pBdr>
+        <w:spacing w:line="240" w:lineRule="auto"/>
+        <w:rPr>
+          <w:rFonts w:eastAsia="Times New Roman"/>
+          <w:b/>
+          <w:color w:val="000000"/>
+        </w:rPr>
+      </w:pPr>
+    </w:p>
+    <w:p>
+      <w:pPr>
+        <w:pBdr>
+          <w:top w:val="nil"/>
+          <w:left w:val="nil"/>
+          <w:bottom w:val="nil"/>
+          <w:right w:val="nil"/>
+          <w:between w:val="nil"/>
+        </w:pBdr>
+        <w:spacing w:line="240" w:lineRule="auto"/>
+        <w:rPr>
+          <w:rFonts w:eastAsia="Times New Roman"/>
+          <w:b/>
+          <w:color w:val="000000"/>
+        </w:rPr>
+      </w:pPr>
+    </w:p>
+    <w:p>
+      <w:pPr>
+        <w:pBdr>
+          <w:top w:val="nil"/>
+          <w:left w:val="nil"/>
+          <w:bottom w:val="nil"/>
+          <w:right w:val="nil"/>
+          <w:between w:val="nil"/>
+        </w:pBdr>
+        <w:spacing w:line="240" w:lineRule="auto"/>
+        <w:rPr>
+          <w:rFonts w:eastAsia="Times New Roman"/>
+          <w:b/>
+          <w:color w:val="000000"/>
+        </w:rPr>
+      </w:pPr>
+    </w:p>
+    <w:p>
+      <w:pPr>
+        <w:pBdr>
+          <w:top w:val="nil"/>
+          <w:left w:val="nil"/>
+          <w:bottom w:val="nil"/>
+          <w:right w:val="nil"/>
+          <w:between w:val="nil"/>
+        </w:pBdr>
+        <w:spacing w:line="240" w:lineRule="auto"/>
+        <w:rPr>
+          <w:rFonts w:eastAsia="Times New Roman"/>
+          <w:b/>
+          <w:color w:val="000000"/>
+        </w:rPr>
+      </w:pPr>
+    </w:p>
+    <w:p>
+      <w:pPr>
+        <w:pBdr>
+          <w:top w:val="nil"/>
+          <w:left w:val="nil"/>
+          <w:bottom w:val="nil"/>
+          <w:right w:val="nil"/>
+          <w:between w:val="nil"/>
+        </w:pBdr>
+        <w:spacing w:line="240" w:lineRule="auto"/>
+        <w:rPr>
+          <w:rFonts w:eastAsia="Times New Roman"/>
+          <w:b/>
+          <w:color w:val="000000"/>
+        </w:rPr>
+      </w:pPr>
+    </w:p>
+    <w:p>
+      <w:pPr>
+        <w:pBdr>
+          <w:top w:val="nil"/>
+          <w:left w:val="nil"/>
+          <w:bottom w:val="nil"/>
+          <w:right w:val="nil"/>
+          <w:between w:val="nil"/>
+        </w:pBdr>
+        <w:spacing w:line="240" w:lineRule="auto"/>
+        <w:rPr>
+          <w:rFonts w:eastAsia="Times New Roman"/>
+          <w:b/>
+          <w:color w:val="000000"/>
+        </w:rPr>
+      </w:pPr>
+    </w:p>
+    <w:p>
+      <w:pPr>
+        <w:pBdr>
+          <w:top w:val="nil"/>
+          <w:left w:val="nil"/>
+          <w:bottom w:val="nil"/>
+          <w:right w:val="nil"/>
+          <w:between w:val="nil"/>
+        </w:pBdr>
+        <w:spacing w:line="240" w:lineRule="auto"/>
+        <w:rPr>
+          <w:rFonts w:eastAsia="Times New Roman"/>
+          <w:b/>
+          <w:color w:val="000000"/>
+        </w:rPr>
+      </w:pPr>
+    </w:p>
+    <w:p>
+      <w:pPr>
+        <w:pBdr>
+          <w:top w:val="nil"/>
+          <w:left w:val="nil"/>
+          <w:bottom w:val="nil"/>
+          <w:right w:val="nil"/>
+          <w:between w:val="nil"/>
+        </w:pBdr>
+        <w:spacing w:line="240" w:lineRule="auto"/>
+        <w:rPr>
+          <w:rFonts w:eastAsia="Times New Roman"/>
+          <w:b/>
+          <w:color w:val="000000"/>
+        </w:rPr>
+      </w:pPr>
+    </w:p>
+    <w:p>
+      <w:pPr>
+        <w:pBdr>
+          <w:top w:val="nil"/>
+          <w:left w:val="nil"/>
+          <w:bottom w:val="nil"/>
+          <w:right w:val="nil"/>
+          <w:between w:val="nil"/>
+        </w:pBdr>
+        <w:spacing w:line="240" w:lineRule="auto"/>
         <w:jc w:val="center"/>
         <w:rPr>
           <w:rFonts w:eastAsia="Times New Roman"/>
@@ -211,7 +211,7 @@
           <w:right w:val="nil"/>
           <w:between w:val="nil"/>
         </w:pBdr>
-        <w:spacing w:after="0" w:line="240" w:lineRule="auto"/>
+        <w:spacing w:line="240" w:lineRule="auto"/>
         <w:jc w:val="center"/>
         <w:rPr>
           <w:rFonts w:eastAsia="Times New Roman"/>
@@ -239,7 +239,7 @@
           <w:right w:val="nil"/>
           <w:between w:val="nil"/>
         </w:pBdr>
-        <w:spacing w:after="0" w:line="240" w:lineRule="auto"/>
+        <w:spacing w:line="240" w:lineRule="auto"/>
         <w:jc w:val="center"/>
         <w:rPr>
           <w:rFonts w:eastAsia="Times New Roman"/>
@@ -267,7 +267,7 @@
           <w:right w:val="nil"/>
           <w:between w:val="nil"/>
         </w:pBdr>
-        <w:spacing w:after="0" w:line="240" w:lineRule="auto"/>
+        <w:spacing w:line="240" w:lineRule="auto"/>
         <w:rPr>
           <w:rFonts w:eastAsia="Times New Roman"/>
           <w:b/>
@@ -332,296 +332,296 @@
           <w:right w:val="nil"/>
           <w:between w:val="nil"/>
         </w:pBdr>
-        <w:spacing w:after="0" w:line="240" w:lineRule="auto"/>
-        <w:rPr>
-          <w:rFonts w:eastAsia="Times New Roman"/>
-          <w:b/>
-          <w:color w:val="000000"/>
-        </w:rPr>
-      </w:pPr>
-    </w:p>
-    <w:p>
-      <w:pPr>
-        <w:pBdr>
-          <w:top w:val="nil"/>
-          <w:left w:val="nil"/>
-          <w:bottom w:val="nil"/>
-          <w:right w:val="nil"/>
-          <w:between w:val="nil"/>
-        </w:pBdr>
-        <w:spacing w:after="0" w:line="240" w:lineRule="auto"/>
-        <w:rPr>
-          <w:rFonts w:eastAsia="Times New Roman"/>
-          <w:b/>
-          <w:color w:val="000000"/>
-        </w:rPr>
-      </w:pPr>
-    </w:p>
-    <w:p>
-      <w:pPr>
-        <w:pBdr>
-          <w:top w:val="nil"/>
-          <w:left w:val="nil"/>
-          <w:bottom w:val="nil"/>
-          <w:right w:val="nil"/>
-          <w:between w:val="nil"/>
-        </w:pBdr>
-        <w:spacing w:after="0" w:line="240" w:lineRule="auto"/>
-        <w:rPr>
-          <w:rFonts w:eastAsia="Times New Roman"/>
-          <w:b/>
-          <w:color w:val="000000"/>
-        </w:rPr>
-      </w:pPr>
-    </w:p>
-    <w:p>
-      <w:pPr>
-        <w:pBdr>
-          <w:top w:val="nil"/>
-          <w:left w:val="nil"/>
-          <w:bottom w:val="nil"/>
-          <w:right w:val="nil"/>
-          <w:between w:val="nil"/>
-        </w:pBdr>
-        <w:spacing w:after="0" w:line="240" w:lineRule="auto"/>
-        <w:rPr>
-          <w:rFonts w:eastAsia="Times New Roman"/>
-          <w:b/>
-          <w:color w:val="000000"/>
-        </w:rPr>
-      </w:pPr>
-    </w:p>
-    <w:p>
-      <w:pPr>
-        <w:pBdr>
-          <w:top w:val="nil"/>
-          <w:left w:val="nil"/>
-          <w:bottom w:val="nil"/>
-          <w:right w:val="nil"/>
-          <w:between w:val="nil"/>
-        </w:pBdr>
-        <w:spacing w:after="0" w:line="240" w:lineRule="auto"/>
-        <w:rPr>
-          <w:rFonts w:eastAsia="Times New Roman"/>
-          <w:b/>
-          <w:color w:val="000000"/>
-        </w:rPr>
-      </w:pPr>
-    </w:p>
-    <w:p>
-      <w:pPr>
-        <w:pBdr>
-          <w:top w:val="nil"/>
-          <w:left w:val="nil"/>
-          <w:bottom w:val="nil"/>
-          <w:right w:val="nil"/>
-          <w:between w:val="nil"/>
-        </w:pBdr>
-        <w:spacing w:after="0" w:line="240" w:lineRule="auto"/>
-        <w:rPr>
-          <w:rFonts w:eastAsia="Times New Roman"/>
-          <w:b/>
-          <w:color w:val="000000"/>
-        </w:rPr>
-      </w:pPr>
-    </w:p>
-    <w:p>
-      <w:pPr>
-        <w:pBdr>
-          <w:top w:val="nil"/>
-          <w:left w:val="nil"/>
-          <w:bottom w:val="nil"/>
-          <w:right w:val="nil"/>
-          <w:between w:val="nil"/>
-        </w:pBdr>
-        <w:spacing w:after="0" w:line="240" w:lineRule="auto"/>
-        <w:rPr>
-          <w:rFonts w:eastAsia="Times New Roman"/>
-          <w:b/>
-          <w:color w:val="000000"/>
-        </w:rPr>
-      </w:pPr>
-    </w:p>
-    <w:p>
-      <w:pPr>
-        <w:pBdr>
-          <w:top w:val="nil"/>
-          <w:left w:val="nil"/>
-          <w:bottom w:val="nil"/>
-          <w:right w:val="nil"/>
-          <w:between w:val="nil"/>
-        </w:pBdr>
-        <w:spacing w:after="0" w:line="240" w:lineRule="auto"/>
-        <w:rPr>
-          <w:rFonts w:eastAsia="Times New Roman"/>
-          <w:b/>
-          <w:color w:val="000000"/>
-        </w:rPr>
-      </w:pPr>
-    </w:p>
-    <w:p>
-      <w:pPr>
-        <w:pBdr>
-          <w:top w:val="nil"/>
-          <w:left w:val="nil"/>
-          <w:bottom w:val="nil"/>
-          <w:right w:val="nil"/>
-          <w:between w:val="nil"/>
-        </w:pBdr>
-        <w:spacing w:after="0" w:line="240" w:lineRule="auto"/>
-        <w:rPr>
-          <w:rFonts w:eastAsia="Times New Roman"/>
-          <w:b/>
-          <w:color w:val="000000"/>
-        </w:rPr>
-      </w:pPr>
-    </w:p>
-    <w:p>
-      <w:pPr>
-        <w:pBdr>
-          <w:top w:val="nil"/>
-          <w:left w:val="nil"/>
-          <w:bottom w:val="nil"/>
-          <w:right w:val="nil"/>
-          <w:between w:val="nil"/>
-        </w:pBdr>
-        <w:spacing w:after="0" w:line="240" w:lineRule="auto"/>
-        <w:rPr>
-          <w:rFonts w:eastAsia="Times New Roman"/>
-          <w:b/>
-          <w:color w:val="000000"/>
-        </w:rPr>
-      </w:pPr>
-    </w:p>
-    <w:p>
-      <w:pPr>
-        <w:pBdr>
-          <w:top w:val="nil"/>
-          <w:left w:val="nil"/>
-          <w:bottom w:val="nil"/>
-          <w:right w:val="nil"/>
-          <w:between w:val="nil"/>
-        </w:pBdr>
-        <w:spacing w:after="0" w:line="240" w:lineRule="auto"/>
-        <w:rPr>
-          <w:rFonts w:eastAsia="Times New Roman"/>
-          <w:b/>
-          <w:color w:val="000000"/>
-        </w:rPr>
-      </w:pPr>
-    </w:p>
-    <w:p>
-      <w:pPr>
-        <w:pBdr>
-          <w:top w:val="nil"/>
-          <w:left w:val="nil"/>
-          <w:bottom w:val="nil"/>
-          <w:right w:val="nil"/>
-          <w:between w:val="nil"/>
-        </w:pBdr>
-        <w:spacing w:after="0" w:line="240" w:lineRule="auto"/>
-        <w:rPr>
-          <w:rFonts w:eastAsia="Times New Roman"/>
-          <w:b/>
-          <w:color w:val="000000"/>
-        </w:rPr>
-      </w:pPr>
-    </w:p>
-    <w:p>
-      <w:pPr>
-        <w:pBdr>
-          <w:top w:val="nil"/>
-          <w:left w:val="nil"/>
-          <w:bottom w:val="nil"/>
-          <w:right w:val="nil"/>
-          <w:between w:val="nil"/>
-        </w:pBdr>
-        <w:spacing w:after="0" w:line="240" w:lineRule="auto"/>
-        <w:rPr>
-          <w:rFonts w:eastAsia="Times New Roman"/>
-          <w:b/>
-          <w:color w:val="000000"/>
-        </w:rPr>
-      </w:pPr>
-    </w:p>
-    <w:p>
-      <w:pPr>
-        <w:pBdr>
-          <w:top w:val="nil"/>
-          <w:left w:val="nil"/>
-          <w:bottom w:val="nil"/>
-          <w:right w:val="nil"/>
-          <w:between w:val="nil"/>
-        </w:pBdr>
-        <w:spacing w:after="0" w:line="240" w:lineRule="auto"/>
-        <w:rPr>
-          <w:rFonts w:eastAsia="Times New Roman"/>
-          <w:b/>
-          <w:color w:val="000000"/>
-        </w:rPr>
-      </w:pPr>
-    </w:p>
-    <w:p>
-      <w:pPr>
-        <w:pBdr>
-          <w:top w:val="nil"/>
-          <w:left w:val="nil"/>
-          <w:bottom w:val="nil"/>
-          <w:right w:val="nil"/>
-          <w:between w:val="nil"/>
-        </w:pBdr>
-        <w:spacing w:after="0" w:line="240" w:lineRule="auto"/>
-        <w:rPr>
-          <w:rFonts w:eastAsia="Times New Roman"/>
-          <w:b/>
-          <w:color w:val="000000"/>
-        </w:rPr>
-      </w:pPr>
-    </w:p>
-    <w:p>
-      <w:pPr>
-        <w:pBdr>
-          <w:top w:val="nil"/>
-          <w:left w:val="nil"/>
-          <w:bottom w:val="nil"/>
-          <w:right w:val="nil"/>
-          <w:between w:val="nil"/>
-        </w:pBdr>
-        <w:spacing w:after="0" w:line="240" w:lineRule="auto"/>
-        <w:rPr>
-          <w:rFonts w:eastAsia="Times New Roman"/>
-          <w:b/>
-          <w:color w:val="000000"/>
-        </w:rPr>
-      </w:pPr>
-    </w:p>
-    <w:p>
-      <w:pPr>
-        <w:pBdr>
-          <w:top w:val="nil"/>
-          <w:left w:val="nil"/>
-          <w:bottom w:val="nil"/>
-          <w:right w:val="nil"/>
-          <w:between w:val="nil"/>
-        </w:pBdr>
-        <w:spacing w:after="0" w:line="240" w:lineRule="auto"/>
-        <w:rPr>
-          <w:rFonts w:eastAsia="Times New Roman"/>
-          <w:b/>
-          <w:color w:val="000000"/>
-        </w:rPr>
-      </w:pPr>
-    </w:p>
-    <w:p>
-      <w:pPr>
-        <w:pBdr>
-          <w:top w:val="nil"/>
-          <w:left w:val="nil"/>
-          <w:bottom w:val="nil"/>
-          <w:right w:val="nil"/>
-          <w:between w:val="nil"/>
-        </w:pBdr>
-        <w:spacing w:after="0" w:line="240" w:lineRule="auto"/>
+        <w:spacing w:line="240" w:lineRule="auto"/>
+        <w:rPr>
+          <w:rFonts w:eastAsia="Times New Roman"/>
+          <w:b/>
+          <w:color w:val="000000"/>
+        </w:rPr>
+      </w:pPr>
+    </w:p>
+    <w:p>
+      <w:pPr>
+        <w:pBdr>
+          <w:top w:val="nil"/>
+          <w:left w:val="nil"/>
+          <w:bottom w:val="nil"/>
+          <w:right w:val="nil"/>
+          <w:between w:val="nil"/>
+        </w:pBdr>
+        <w:spacing w:line="240" w:lineRule="auto"/>
+        <w:rPr>
+          <w:rFonts w:eastAsia="Times New Roman"/>
+          <w:b/>
+          <w:color w:val="000000"/>
+        </w:rPr>
+      </w:pPr>
+    </w:p>
+    <w:p>
+      <w:pPr>
+        <w:pBdr>
+          <w:top w:val="nil"/>
+          <w:left w:val="nil"/>
+          <w:bottom w:val="nil"/>
+          <w:right w:val="nil"/>
+          <w:between w:val="nil"/>
+        </w:pBdr>
+        <w:spacing w:line="240" w:lineRule="auto"/>
+        <w:rPr>
+          <w:rFonts w:eastAsia="Times New Roman"/>
+          <w:b/>
+          <w:color w:val="000000"/>
+        </w:rPr>
+      </w:pPr>
+    </w:p>
+    <w:p>
+      <w:pPr>
+        <w:pBdr>
+          <w:top w:val="nil"/>
+          <w:left w:val="nil"/>
+          <w:bottom w:val="nil"/>
+          <w:right w:val="nil"/>
+          <w:between w:val="nil"/>
+        </w:pBdr>
+        <w:spacing w:line="240" w:lineRule="auto"/>
+        <w:rPr>
+          <w:rFonts w:eastAsia="Times New Roman"/>
+          <w:b/>
+          <w:color w:val="000000"/>
+        </w:rPr>
+      </w:pPr>
+    </w:p>
+    <w:p>
+      <w:pPr>
+        <w:pBdr>
+          <w:top w:val="nil"/>
+          <w:left w:val="nil"/>
+          <w:bottom w:val="nil"/>
+          <w:right w:val="nil"/>
+          <w:between w:val="nil"/>
+        </w:pBdr>
+        <w:spacing w:line="240" w:lineRule="auto"/>
+        <w:rPr>
+          <w:rFonts w:eastAsia="Times New Roman"/>
+          <w:b/>
+          <w:color w:val="000000"/>
+        </w:rPr>
+      </w:pPr>
+    </w:p>
+    <w:p>
+      <w:pPr>
+        <w:pBdr>
+          <w:top w:val="nil"/>
+          <w:left w:val="nil"/>
+          <w:bottom w:val="nil"/>
+          <w:right w:val="nil"/>
+          <w:between w:val="nil"/>
+        </w:pBdr>
+        <w:spacing w:line="240" w:lineRule="auto"/>
+        <w:rPr>
+          <w:rFonts w:eastAsia="Times New Roman"/>
+          <w:b/>
+          <w:color w:val="000000"/>
+        </w:rPr>
+      </w:pPr>
+    </w:p>
+    <w:p>
+      <w:pPr>
+        <w:pBdr>
+          <w:top w:val="nil"/>
+          <w:left w:val="nil"/>
+          <w:bottom w:val="nil"/>
+          <w:right w:val="nil"/>
+          <w:between w:val="nil"/>
+        </w:pBdr>
+        <w:spacing w:line="240" w:lineRule="auto"/>
+        <w:rPr>
+          <w:rFonts w:eastAsia="Times New Roman"/>
+          <w:b/>
+          <w:color w:val="000000"/>
+        </w:rPr>
+      </w:pPr>
+    </w:p>
+    <w:p>
+      <w:pPr>
+        <w:pBdr>
+          <w:top w:val="nil"/>
+          <w:left w:val="nil"/>
+          <w:bottom w:val="nil"/>
+          <w:right w:val="nil"/>
+          <w:between w:val="nil"/>
+        </w:pBdr>
+        <w:spacing w:line="240" w:lineRule="auto"/>
+        <w:rPr>
+          <w:rFonts w:eastAsia="Times New Roman"/>
+          <w:b/>
+          <w:color w:val="000000"/>
+        </w:rPr>
+      </w:pPr>
+    </w:p>
+    <w:p>
+      <w:pPr>
+        <w:pBdr>
+          <w:top w:val="nil"/>
+          <w:left w:val="nil"/>
+          <w:bottom w:val="nil"/>
+          <w:right w:val="nil"/>
+          <w:between w:val="nil"/>
+        </w:pBdr>
+        <w:spacing w:line="240" w:lineRule="auto"/>
+        <w:rPr>
+          <w:rFonts w:eastAsia="Times New Roman"/>
+          <w:b/>
+          <w:color w:val="000000"/>
+        </w:rPr>
+      </w:pPr>
+    </w:p>
+    <w:p>
+      <w:pPr>
+        <w:pBdr>
+          <w:top w:val="nil"/>
+          <w:left w:val="nil"/>
+          <w:bottom w:val="nil"/>
+          <w:right w:val="nil"/>
+          <w:between w:val="nil"/>
+        </w:pBdr>
+        <w:spacing w:line="240" w:lineRule="auto"/>
+        <w:rPr>
+          <w:rFonts w:eastAsia="Times New Roman"/>
+          <w:b/>
+          <w:color w:val="000000"/>
+        </w:rPr>
+      </w:pPr>
+    </w:p>
+    <w:p>
+      <w:pPr>
+        <w:pBdr>
+          <w:top w:val="nil"/>
+          <w:left w:val="nil"/>
+          <w:bottom w:val="nil"/>
+          <w:right w:val="nil"/>
+          <w:between w:val="nil"/>
+        </w:pBdr>
+        <w:spacing w:line="240" w:lineRule="auto"/>
+        <w:rPr>
+          <w:rFonts w:eastAsia="Times New Roman"/>
+          <w:b/>
+          <w:color w:val="000000"/>
+        </w:rPr>
+      </w:pPr>
+    </w:p>
+    <w:p>
+      <w:pPr>
+        <w:pBdr>
+          <w:top w:val="nil"/>
+          <w:left w:val="nil"/>
+          <w:bottom w:val="nil"/>
+          <w:right w:val="nil"/>
+          <w:between w:val="nil"/>
+        </w:pBdr>
+        <w:spacing w:line="240" w:lineRule="auto"/>
+        <w:rPr>
+          <w:rFonts w:eastAsia="Times New Roman"/>
+          <w:b/>
+          <w:color w:val="000000"/>
+        </w:rPr>
+      </w:pPr>
+    </w:p>
+    <w:p>
+      <w:pPr>
+        <w:pBdr>
+          <w:top w:val="nil"/>
+          <w:left w:val="nil"/>
+          <w:bottom w:val="nil"/>
+          <w:right w:val="nil"/>
+          <w:between w:val="nil"/>
+        </w:pBdr>
+        <w:spacing w:line="240" w:lineRule="auto"/>
+        <w:rPr>
+          <w:rFonts w:eastAsia="Times New Roman"/>
+          <w:b/>
+          <w:color w:val="000000"/>
+        </w:rPr>
+      </w:pPr>
+    </w:p>
+    <w:p>
+      <w:pPr>
+        <w:pBdr>
+          <w:top w:val="nil"/>
+          <w:left w:val="nil"/>
+          <w:bottom w:val="nil"/>
+          <w:right w:val="nil"/>
+          <w:between w:val="nil"/>
+        </w:pBdr>
+        <w:spacing w:line="240" w:lineRule="auto"/>
+        <w:rPr>
+          <w:rFonts w:eastAsia="Times New Roman"/>
+          <w:b/>
+          <w:color w:val="000000"/>
+        </w:rPr>
+      </w:pPr>
+    </w:p>
+    <w:p>
+      <w:pPr>
+        <w:pBdr>
+          <w:top w:val="nil"/>
+          <w:left w:val="nil"/>
+          <w:bottom w:val="nil"/>
+          <w:right w:val="nil"/>
+          <w:between w:val="nil"/>
+        </w:pBdr>
+        <w:spacing w:line="240" w:lineRule="auto"/>
+        <w:rPr>
+          <w:rFonts w:eastAsia="Times New Roman"/>
+          <w:b/>
+          <w:color w:val="000000"/>
+        </w:rPr>
+      </w:pPr>
+    </w:p>
+    <w:p>
+      <w:pPr>
+        <w:pBdr>
+          <w:top w:val="nil"/>
+          <w:left w:val="nil"/>
+          <w:bottom w:val="nil"/>
+          <w:right w:val="nil"/>
+          <w:between w:val="nil"/>
+        </w:pBdr>
+        <w:spacing w:line="240" w:lineRule="auto"/>
+        <w:rPr>
+          <w:rFonts w:eastAsia="Times New Roman"/>
+          <w:b/>
+          <w:color w:val="000000"/>
+        </w:rPr>
+      </w:pPr>
+    </w:p>
+    <w:p>
+      <w:pPr>
+        <w:pBdr>
+          <w:top w:val="nil"/>
+          <w:left w:val="nil"/>
+          <w:bottom w:val="nil"/>
+          <w:right w:val="nil"/>
+          <w:between w:val="nil"/>
+        </w:pBdr>
+        <w:spacing w:line="240" w:lineRule="auto"/>
+        <w:rPr>
+          <w:rFonts w:eastAsia="Times New Roman"/>
+          <w:b/>
+          <w:color w:val="000000"/>
+        </w:rPr>
+      </w:pPr>
+    </w:p>
+    <w:p>
+      <w:pPr>
+        <w:pBdr>
+          <w:top w:val="nil"/>
+          <w:left w:val="nil"/>
+          <w:bottom w:val="nil"/>
+          <w:right w:val="nil"/>
+          <w:between w:val="nil"/>
+        </w:pBdr>
+        <w:spacing w:line="240" w:lineRule="auto"/>
         <w:jc w:val="center"/>
         <w:rPr>
           <w:rFonts w:eastAsia="Times New Roman"/>
@@ -681,7 +681,7 @@
           <w:right w:val="nil"/>
           <w:between w:val="nil"/>
         </w:pBdr>
-        <w:spacing w:after="0" w:line="240" w:lineRule="auto"/>
+        <w:spacing w:line="240" w:lineRule="auto"/>
         <w:jc w:val="center"/>
         <w:rPr>
           <w:rFonts w:eastAsia="Times New Roman"/>
@@ -701,7 +701,7 @@
           <w:right w:val="nil"/>
           <w:between w:val="nil"/>
         </w:pBdr>
-        <w:spacing w:after="0" w:line="240" w:lineRule="auto"/>
+        <w:spacing w:line="240" w:lineRule="auto"/>
         <w:jc w:val="center"/>
         <w:rPr>
           <w:rFonts w:eastAsia="Times New Roman"/>
@@ -721,7 +721,7 @@
           <w:right w:val="nil"/>
           <w:between w:val="nil"/>
         </w:pBdr>
-        <w:spacing w:after="0" w:line="240" w:lineRule="auto"/>
+        <w:spacing w:line="240" w:lineRule="auto"/>
         <w:jc w:val="center"/>
         <w:rPr>
           <w:rFonts w:eastAsia="Times New Roman"/>
@@ -741,40 +741,40 @@
           <w:right w:val="nil"/>
           <w:between w:val="nil"/>
         </w:pBdr>
-        <w:spacing w:after="0" w:line="240" w:lineRule="auto"/>
-        <w:rPr>
-          <w:rFonts w:eastAsia="Times New Roman"/>
-          <w:b/>
-          <w:color w:val="000000"/>
-        </w:rPr>
-      </w:pPr>
-    </w:p>
-    <w:p>
-      <w:pPr>
-        <w:pBdr>
-          <w:top w:val="nil"/>
-          <w:left w:val="nil"/>
-          <w:bottom w:val="nil"/>
-          <w:right w:val="nil"/>
-          <w:between w:val="nil"/>
-        </w:pBdr>
-        <w:spacing w:after="0" w:line="240" w:lineRule="auto"/>
-        <w:rPr>
-          <w:rFonts w:eastAsia="Times New Roman"/>
-          <w:b/>
-        </w:rPr>
-      </w:pPr>
-    </w:p>
-    <w:p>
-      <w:pPr>
-        <w:pBdr>
-          <w:top w:val="nil"/>
-          <w:left w:val="nil"/>
-          <w:bottom w:val="nil"/>
-          <w:right w:val="nil"/>
-          <w:between w:val="nil"/>
-        </w:pBdr>
-        <w:spacing w:after="0" w:line="240" w:lineRule="auto"/>
+        <w:spacing w:line="240" w:lineRule="auto"/>
+        <w:rPr>
+          <w:rFonts w:eastAsia="Times New Roman"/>
+          <w:b/>
+          <w:color w:val="000000"/>
+        </w:rPr>
+      </w:pPr>
+    </w:p>
+    <w:p>
+      <w:pPr>
+        <w:pBdr>
+          <w:top w:val="nil"/>
+          <w:left w:val="nil"/>
+          <w:bottom w:val="nil"/>
+          <w:right w:val="nil"/>
+          <w:between w:val="nil"/>
+        </w:pBdr>
+        <w:spacing w:line="240" w:lineRule="auto"/>
+        <w:rPr>
+          <w:rFonts w:eastAsia="Times New Roman"/>
+          <w:b/>
+        </w:rPr>
+      </w:pPr>
+    </w:p>
+    <w:p>
+      <w:pPr>
+        <w:pBdr>
+          <w:top w:val="nil"/>
+          <w:left w:val="nil"/>
+          <w:bottom w:val="nil"/>
+          <w:right w:val="nil"/>
+          <w:between w:val="nil"/>
+        </w:pBdr>
+        <w:spacing w:line="240" w:lineRule="auto"/>
         <w:rPr>
           <w:rFonts w:eastAsia="Times New Roman"/>
           <w:b/>
@@ -794,7 +794,7 @@
           <w:tab w:val="left" w:pos="1440"/>
           <w:tab w:val="left" w:pos="720"/>
         </w:tabs>
-        <w:spacing w:after="0" w:line="240" w:lineRule="auto"/>
+        <w:spacing w:line="240" w:lineRule="auto"/>
         <w:rPr>
           <w:rFonts w:eastAsia="Times New Roman"/>
         </w:rPr>
@@ -806,13 +806,10 @@
           <w:tab w:val="left" w:pos="720"/>
           <w:tab w:val="left" w:pos="990"/>
         </w:tabs>
-        <w:spacing w:after="0" w:line="276" w:lineRule="auto"/>
-        <w:rPr>
-          <w:rFonts w:eastAsia="Times New Roman"/>
-        </w:rPr>
-      </w:pPr>
-      <w:bookmarkStart w:id="1" w:name="start"/>
-      <w:bookmarkEnd w:id="1"/>
+        <w:rPr>
+          <w:rFonts w:eastAsia="Times New Roman"/>
+        </w:rPr>
+      </w:pPr>
     </w:p>
     <w:p>
       <w:pPr>
@@ -820,7 +817,6 @@
           <w:tab w:val="left" w:pos="720"/>
           <w:tab w:val="left" w:pos="990"/>
         </w:tabs>
-        <w:spacing w:after="0" w:line="276" w:lineRule="auto"/>
         <w:rPr>
           <w:rFonts w:eastAsia="Times New Roman"/>
         </w:rPr>
@@ -831,8 +827,8 @@
         <w:tabs>
           <w:tab w:val="left" w:pos="990"/>
         </w:tabs>
-        <w:spacing w:after="0" w:line="240" w:lineRule="auto"/>
-        <w:ind w:left="1440" w:hanging="1350"/>
+        <w:spacing w:line="240" w:lineRule="auto"/>
+        <w:ind w:hanging="1350"/>
         <w:rPr>
           <w:b/>
         </w:rPr>
@@ -862,7 +858,7 @@
   <w:endnote w:type="separator" w:id="-1">
     <w:p>
       <w:pPr>
-        <w:spacing w:after="0" w:line="240" w:lineRule="auto"/>
+        <w:spacing w:line="240" w:lineRule="auto"/>
       </w:pPr>
       <w:r>
         <w:separator/>
@@ -872,7 +868,7 @@
   <w:endnote w:type="continuationSeparator" w:id="0">
     <w:p>
       <w:pPr>
-        <w:spacing w:after="0" w:line="240" w:lineRule="auto"/>
+        <w:spacing w:line="240" w:lineRule="auto"/>
       </w:pPr>
       <w:r>
         <w:continuationSeparator/>
@@ -897,7 +893,7 @@
   <w:footnote w:type="separator" w:id="-1">
     <w:p>
       <w:pPr>
-        <w:spacing w:after="0" w:line="240" w:lineRule="auto"/>
+        <w:spacing w:line="240" w:lineRule="auto"/>
       </w:pPr>
       <w:r>
         <w:separator/>
@@ -907,7 +903,7 @@
   <w:footnote w:type="continuationSeparator" w:id="0">
     <w:p>
       <w:pPr>
-        <w:spacing w:after="0" w:line="240" w:lineRule="auto"/>
+        <w:spacing w:line="240" w:lineRule="auto"/>
       </w:pPr>
       <w:r>
         <w:continuationSeparator/>
@@ -922,7 +918,7 @@
   <w:p/>
   <w:p>
     <w:pPr>
-      <w:spacing w:after="0" w:line="240" w:lineRule="auto"/>
+      <w:spacing w:line="240" w:lineRule="auto"/>
       <w:rPr>
         <w:rFonts w:eastAsia="Times New Roman"/>
         <w:b/>
@@ -968,7 +964,7 @@
   </w:p>
   <w:p>
     <w:pPr>
-      <w:spacing w:after="0" w:line="240" w:lineRule="auto"/>
+      <w:spacing w:line="240" w:lineRule="auto"/>
     </w:pPr>
     <w:r>
       <w:rPr>
@@ -1045,8 +1041,8 @@
     </w:rPrDefault>
     <w:pPrDefault>
       <w:pPr>
-        <w:widowControl w:val="0"/>
-        <w:spacing w:after="160" w:line="259" w:lineRule="auto"/>
+        <w:spacing w:line="276" w:lineRule="auto"/>
+        <w:ind w:left="1440" w:hanging="1440"/>
       </w:pPr>
     </w:pPrDefault>
   </w:docDefaults>
@@ -1621,7 +1617,7 @@
         <w:tab w:val="center" w:pos="4680"/>
         <w:tab w:val="right" w:pos="9360"/>
       </w:tabs>
-      <w:spacing w:after="0" w:line="240" w:lineRule="auto"/>
+      <w:spacing w:line="240" w:lineRule="auto"/>
     </w:pPr>
   </w:style>
   <w:style w:type="character" w:customStyle="1" w:styleId="HeaderChar">
@@ -1643,7 +1639,7 @@
         <w:tab w:val="center" w:pos="4680"/>
         <w:tab w:val="right" w:pos="9360"/>
       </w:tabs>
-      <w:spacing w:after="0" w:line="240" w:lineRule="auto"/>
+      <w:spacing w:line="240" w:lineRule="auto"/>
     </w:pPr>
   </w:style>
   <w:style w:type="character" w:customStyle="1" w:styleId="FooterChar">

</xml_diff>